<commit_message>
feat (experiment11) : append experiment11 code
</commit_message>
<xml_diff>
--- a/Python_Code/experiment9/temp/test.docx
+++ b/Python_Code/experiment9/temp/test.docx
@@ -4,10 +4,508 @@
   <w:body>
     <w:p>
       <w:pPr>
-        <w:widowControl/>
-        <w:jc w:val="left"/>
-        <w:rPr>
-          <w:rFonts w:hint="eastAsia" w:ascii="Consolas" w:hAnsi="Consolas" w:eastAsia="宋体" w:cs="Consolas"/>
+        <w:rPr>
+          <w:rFonts w:hint="eastAsia"/>
+        </w:rPr>
+      </w:pPr>
+      <w:r>
+        <w:rPr>
+          <w:rFonts w:hint="eastAsia"/>
+        </w:rPr>
+        <w:t>先来后到</w:t>
+      </w:r>
+      <w:r>
+        <w:rPr>
+          <w:rFonts w:hint="eastAsia"/>
+          <w:lang w:eastAsia="zh-CN"/>
+        </w:rPr>
+        <w:t xml:space="preserve"> </w:t>
+      </w:r>
+      <w:r>
+        <w:rPr>
+          <w:rFonts w:hint="eastAsia"/>
+        </w:rPr>
+        <w:t>先人后己</w:t>
+      </w:r>
+      <w:r>
+        <w:rPr>
+          <w:rFonts w:hint="eastAsia"/>
+          <w:lang w:eastAsia="zh-CN"/>
+        </w:rPr>
+        <w:t xml:space="preserve"> </w:t>
+      </w:r>
+      <w:r>
+        <w:rPr>
+          <w:rFonts w:hint="eastAsia"/>
+        </w:rPr>
+        <w:t>南来北往</w:t>
+      </w:r>
+      <w:r>
+        <w:rPr>
+          <w:rFonts w:hint="eastAsia"/>
+          <w:lang w:eastAsia="zh-CN"/>
+        </w:rPr>
+        <w:t xml:space="preserve"> </w:t>
+      </w:r>
+      <w:r>
+        <w:rPr>
+          <w:rFonts w:hint="eastAsia"/>
+        </w:rPr>
+        <w:t>冷言</w:t>
+      </w:r>
+      <w:r>
+        <w:rPr>
+          <w:rFonts w:hint="eastAsia"/>
+          <w:lang w:val="en-US" w:eastAsia="zh-CN"/>
+        </w:rPr>
+        <w:t>热</w:t>
+      </w:r>
+      <w:r>
+        <w:rPr>
+          <w:rFonts w:hint="eastAsia"/>
+        </w:rPr>
+        <w:t>语</w:t>
+      </w:r>
+      <w:r>
+        <w:rPr>
+          <w:rFonts w:hint="eastAsia"/>
+          <w:lang w:eastAsia="zh-CN"/>
+        </w:rPr>
+        <w:t xml:space="preserve"> </w:t>
+      </w:r>
+      <w:r>
+        <w:rPr>
+          <w:rFonts w:hint="eastAsia"/>
+          <w:lang w:val="en-US" w:eastAsia="zh-CN"/>
+        </w:rPr>
+        <w:t>不</w:t>
+      </w:r>
+      <w:r>
+        <w:rPr>
+          <w:rFonts w:hint="eastAsia"/>
+        </w:rPr>
+        <w:t>明</w:t>
+      </w:r>
+      <w:r>
+        <w:rPr>
+          <w:rFonts w:hint="eastAsia"/>
+          <w:lang w:val="en-US" w:eastAsia="zh-CN"/>
+        </w:rPr>
+        <w:t>要</w:t>
+      </w:r>
+      <w:r>
+        <w:rPr>
+          <w:rFonts w:hint="eastAsia"/>
+        </w:rPr>
+        <w:t>白</w:t>
+      </w:r>
+      <w:r>
+        <w:rPr>
+          <w:rFonts w:hint="eastAsia"/>
+          <w:lang w:eastAsia="zh-CN"/>
+        </w:rPr>
+        <w:t xml:space="preserve"> </w:t>
+      </w:r>
+      <w:r>
+        <w:rPr>
+          <w:rFonts w:hint="eastAsia"/>
+        </w:rPr>
+        <w:t>前思后想</w:t>
+      </w:r>
+      <w:r>
+        <w:rPr>
+          <w:rFonts w:hint="eastAsia"/>
+          <w:lang w:eastAsia="zh-CN"/>
+        </w:rPr>
+        <w:t xml:space="preserve"> </w:t>
+      </w:r>
+      <w:r>
+        <w:rPr>
+          <w:rFonts w:hint="eastAsia"/>
+        </w:rPr>
+        <w:t>柳绿花红</w:t>
+      </w:r>
+      <w:r>
+        <w:rPr>
+          <w:rFonts w:hint="eastAsia"/>
+          <w:lang w:eastAsia="zh-CN"/>
+        </w:rPr>
+        <w:t xml:space="preserve"> </w:t>
+      </w:r>
+      <w:r>
+        <w:rPr>
+          <w:rFonts w:hint="eastAsia"/>
+        </w:rPr>
+        <w:t>再三再四</w:t>
+      </w:r>
+    </w:p>
+    <w:p>
+      <w:pPr>
+        <w:rPr>
+          <w:rFonts w:hint="eastAsia"/>
+        </w:rPr>
+      </w:pPr>
+      <w:r>
+        <w:rPr>
+          <w:rFonts w:hint="eastAsia"/>
+        </w:rPr>
+        <w:t>众多非一</w:t>
+      </w:r>
+      <w:r>
+        <w:rPr>
+          <w:rFonts w:hint="eastAsia"/>
+          <w:lang w:eastAsia="zh-CN"/>
+        </w:rPr>
+        <w:t xml:space="preserve"> </w:t>
+      </w:r>
+      <w:r>
+        <w:rPr>
+          <w:rFonts w:hint="eastAsia"/>
+        </w:rPr>
+        <w:t>百无是处</w:t>
+      </w:r>
+      <w:r>
+        <w:rPr>
+          <w:rFonts w:hint="eastAsia"/>
+          <w:lang w:eastAsia="zh-CN"/>
+        </w:rPr>
+        <w:t xml:space="preserve"> </w:t>
+      </w:r>
+      <w:r>
+        <w:rPr>
+          <w:rFonts w:hint="eastAsia"/>
+        </w:rPr>
+        <w:t>大吃大喝</w:t>
+      </w:r>
+      <w:r>
+        <w:rPr>
+          <w:rFonts w:hint="eastAsia"/>
+          <w:lang w:eastAsia="zh-CN"/>
+        </w:rPr>
+        <w:t xml:space="preserve"> </w:t>
+      </w:r>
+      <w:r>
+        <w:rPr>
+          <w:rFonts w:hint="eastAsia"/>
+        </w:rPr>
+        <w:t>快言快语</w:t>
+      </w:r>
+      <w:r>
+        <w:rPr>
+          <w:rFonts w:hint="eastAsia"/>
+          <w:lang w:eastAsia="zh-CN"/>
+        </w:rPr>
+        <w:t xml:space="preserve"> </w:t>
+      </w:r>
+      <w:r>
+        <w:rPr>
+          <w:rFonts w:hint="eastAsia"/>
+        </w:rPr>
+        <w:t>怦然心动</w:t>
+      </w:r>
+      <w:r>
+        <w:rPr>
+          <w:rFonts w:hint="eastAsia"/>
+          <w:lang w:eastAsia="zh-CN"/>
+        </w:rPr>
+        <w:t xml:space="preserve"> </w:t>
+      </w:r>
+      <w:r>
+        <w:rPr>
+          <w:rFonts w:hint="eastAsia"/>
+        </w:rPr>
+        <w:t>龙飞凤舞</w:t>
+      </w:r>
+      <w:r>
+        <w:rPr>
+          <w:rFonts w:hint="eastAsia"/>
+          <w:lang w:eastAsia="zh-CN"/>
+        </w:rPr>
+        <w:t xml:space="preserve"> </w:t>
+      </w:r>
+      <w:r>
+        <w:rPr>
+          <w:rFonts w:hint="eastAsia"/>
+        </w:rPr>
+        <w:t>八仙过海</w:t>
+      </w:r>
+      <w:r>
+        <w:rPr>
+          <w:rFonts w:hint="eastAsia"/>
+          <w:lang w:eastAsia="zh-CN"/>
+        </w:rPr>
+        <w:t xml:space="preserve"> </w:t>
+      </w:r>
+      <w:r>
+        <w:rPr>
+          <w:rFonts w:hint="eastAsia"/>
+        </w:rPr>
+        <w:t>欣欣向荣</w:t>
+      </w:r>
+    </w:p>
+    <w:p>
+      <w:pPr>
+        <w:rPr>
+          <w:rFonts w:hint="eastAsia"/>
+        </w:rPr>
+      </w:pPr>
+      <w:r>
+        <w:rPr>
+          <w:rFonts w:hint="eastAsia"/>
+        </w:rPr>
+        <w:t>甜言蜜语</w:t>
+      </w:r>
+      <w:r>
+        <w:rPr>
+          <w:rFonts w:hint="eastAsia"/>
+          <w:lang w:eastAsia="zh-CN"/>
+        </w:rPr>
+        <w:t xml:space="preserve"> </w:t>
+      </w:r>
+      <w:r>
+        <w:rPr>
+          <w:rFonts w:hint="eastAsia"/>
+        </w:rPr>
+        <w:t>雨过天晴</w:t>
+      </w:r>
+      <w:r>
+        <w:rPr>
+          <w:rFonts w:hint="eastAsia"/>
+          <w:lang w:eastAsia="zh-CN"/>
+        </w:rPr>
+        <w:t xml:space="preserve"> </w:t>
+      </w:r>
+      <w:r>
+        <w:rPr>
+          <w:rFonts w:hint="eastAsia"/>
+        </w:rPr>
+        <w:t>一鸣惊人</w:t>
+      </w:r>
+      <w:r>
+        <w:rPr>
+          <w:rFonts w:hint="eastAsia"/>
+          <w:lang w:eastAsia="zh-CN"/>
+        </w:rPr>
+        <w:t xml:space="preserve"> </w:t>
+      </w:r>
+      <w:r>
+        <w:rPr>
+          <w:rFonts w:hint="eastAsia"/>
+        </w:rPr>
+        <w:t>春华秋实</w:t>
+      </w:r>
+      <w:r>
+        <w:rPr>
+          <w:rFonts w:hint="eastAsia"/>
+          <w:lang w:eastAsia="zh-CN"/>
+        </w:rPr>
+        <w:t xml:space="preserve"> </w:t>
+      </w:r>
+      <w:r>
+        <w:rPr>
+          <w:rFonts w:hint="eastAsia"/>
+        </w:rPr>
+        <w:t>川流不息</w:t>
+      </w:r>
+      <w:r>
+        <w:rPr>
+          <w:rFonts w:hint="eastAsia"/>
+          <w:lang w:eastAsia="zh-CN"/>
+        </w:rPr>
+        <w:t xml:space="preserve"> </w:t>
+      </w:r>
+      <w:r>
+        <w:rPr>
+          <w:rFonts w:hint="eastAsia"/>
+        </w:rPr>
+        <w:t>井底之蛙</w:t>
+      </w:r>
+      <w:r>
+        <w:rPr>
+          <w:rFonts w:hint="eastAsia"/>
+          <w:lang w:eastAsia="zh-CN"/>
+        </w:rPr>
+        <w:t xml:space="preserve"> </w:t>
+      </w:r>
+      <w:r>
+        <w:rPr>
+          <w:rFonts w:hint="eastAsia"/>
+        </w:rPr>
+        <w:t>单刀直入</w:t>
+      </w:r>
+      <w:r>
+        <w:rPr>
+          <w:rFonts w:hint="eastAsia"/>
+          <w:lang w:eastAsia="zh-CN"/>
+        </w:rPr>
+        <w:t xml:space="preserve"> </w:t>
+      </w:r>
+      <w:r>
+        <w:rPr>
+          <w:rFonts w:hint="eastAsia"/>
+        </w:rPr>
+        <w:t>惊涛骇浪</w:t>
+      </w:r>
+    </w:p>
+    <w:p>
+      <w:pPr>
+        <w:rPr>
+          <w:rFonts w:hint="eastAsia"/>
+          <w:lang w:val="en-US" w:eastAsia="zh-CN"/>
+        </w:rPr>
+      </w:pPr>
+      <w:r>
+        <w:rPr>
+          <w:rFonts w:hint="eastAsia"/>
+        </w:rPr>
+        <w:t>名胜古迹</w:t>
+      </w:r>
+      <w:r>
+        <w:rPr>
+          <w:rFonts w:hint="eastAsia"/>
+          <w:lang w:eastAsia="zh-CN"/>
+        </w:rPr>
+        <w:t xml:space="preserve"> </w:t>
+      </w:r>
+      <w:r>
+        <w:rPr>
+          <w:rFonts w:hint="eastAsia"/>
+        </w:rPr>
+        <w:t>众志成城</w:t>
+      </w:r>
+      <w:r>
+        <w:rPr>
+          <w:rFonts w:hint="eastAsia"/>
+          <w:lang w:eastAsia="zh-CN"/>
+        </w:rPr>
+        <w:t xml:space="preserve"> </w:t>
+      </w:r>
+      <w:r>
+        <w:rPr>
+          <w:rFonts w:hint="eastAsia"/>
+        </w:rPr>
+        <w:t>画龙点睛</w:t>
+      </w:r>
+      <w:r>
+        <w:rPr>
+          <w:rFonts w:hint="eastAsia"/>
+          <w:lang w:eastAsia="zh-CN"/>
+        </w:rPr>
+        <w:t xml:space="preserve"> </w:t>
+      </w:r>
+      <w:r>
+        <w:rPr>
+          <w:rFonts w:hint="eastAsia"/>
+        </w:rPr>
+        <w:t>凤毛麟角</w:t>
+      </w:r>
+      <w:r>
+        <w:rPr>
+          <w:rFonts w:hint="eastAsia"/>
+          <w:lang w:eastAsia="zh-CN"/>
+        </w:rPr>
+        <w:t xml:space="preserve"> </w:t>
+      </w:r>
+      <w:r>
+        <w:rPr>
+          <w:rFonts w:hint="eastAsia"/>
+        </w:rPr>
+        <w:t>不约而同</w:t>
+      </w:r>
+      <w:r>
+        <w:rPr>
+          <w:rFonts w:hint="eastAsia"/>
+          <w:lang w:eastAsia="zh-CN"/>
+        </w:rPr>
+        <w:t xml:space="preserve"> </w:t>
+      </w:r>
+      <w:r>
+        <w:rPr>
+          <w:rFonts w:hint="eastAsia"/>
+        </w:rPr>
+        <w:t>卓尔不群</w:t>
+      </w:r>
+      <w:r>
+        <w:rPr>
+          <w:rFonts w:hint="eastAsia"/>
+          <w:lang w:val="en-US" w:eastAsia="zh-CN"/>
+        </w:rPr>
+        <w:t xml:space="preserve"> 两面三刀 独树一帜</w:t>
+      </w:r>
+    </w:p>
+    <w:p>
+      <w:pPr>
+        <w:rPr>
+          <w:rFonts w:hint="eastAsia"/>
+          <w:lang w:val="en-US" w:eastAsia="zh-CN"/>
+        </w:rPr>
+      </w:pPr>
+      <w:r>
+        <w:rPr>
+          <w:rFonts w:hint="eastAsia"/>
+          <w:lang w:val="en-US" w:eastAsia="zh-CN"/>
+        </w:rPr>
+        <w:t>脱口而出 推陈出新 漫不经心 七上八下 滴水穿石 斤斤计计 五彩缤纷 五谷丰登</w:t>
+      </w:r>
+    </w:p>
+    <w:p>
+      <w:pPr>
+        <w:rPr>
+          <w:rFonts w:hint="eastAsia"/>
+          <w:lang w:val="en-US" w:eastAsia="zh-CN"/>
+        </w:rPr>
+      </w:pPr>
+      <w:r>
+        <w:rPr>
+          <w:rFonts w:hint="eastAsia"/>
+          <w:lang w:val="en-US" w:eastAsia="zh-CN"/>
+        </w:rPr>
+        <w:t>哄堂大笑 弱肉强食 指手画脚 九牛一毛 过眼云烟 勾心斗角 志同道合 日积月累</w:t>
+      </w:r>
+    </w:p>
+    <w:p>
+      <w:pPr>
+        <w:rPr>
+          <w:rFonts w:hint="eastAsia"/>
+          <w:lang w:val="en-US" w:eastAsia="zh-CN"/>
+        </w:rPr>
+      </w:pPr>
+      <w:r>
+        <w:rPr>
+          <w:rFonts w:hint="eastAsia"/>
+          <w:lang w:val="en-US" w:eastAsia="zh-CN"/>
+        </w:rPr>
+        <w:t xml:space="preserve">枯木逢春 小题大做 四海为家 轰轰烈烈 纹丝不动 另眼相看 丰功伟绩 </w:t>
+      </w:r>
+      <w:bookmarkStart w:id="0" w:name="_GoBack"/>
+      <w:bookmarkEnd w:id="0"/>
+      <w:r>
+        <w:rPr>
+          <w:rFonts w:hint="eastAsia"/>
+          <w:lang w:val="en-US" w:eastAsia="zh-CN"/>
+        </w:rPr>
+        <w:t>飘飘摇摇</w:t>
+      </w:r>
+    </w:p>
+    <w:p>
+      <w:pPr>
+        <w:rPr>
+          <w:rFonts w:hint="eastAsia"/>
+          <w:lang w:val="en-US" w:eastAsia="zh-CN"/>
+        </w:rPr>
+      </w:pPr>
+      <w:r>
+        <w:rPr>
+          <w:rFonts w:hint="eastAsia"/>
+          <w:lang w:val="en-US" w:eastAsia="zh-CN"/>
+        </w:rPr>
+        <w:t>举世闻名 寿比南山 求之不得 一知半解 断断续续 慌慌张张 偷偷摸摸 斑斑点点</w:t>
+      </w:r>
+    </w:p>
+    <w:p>
+      <w:pPr>
+        <w:rPr>
+          <w:rFonts w:hint="default" w:ascii="Consolas" w:hAnsi="Consolas" w:eastAsia="宋体" w:cs="Consolas"/>
           <w:color w:val="000000"/>
           <w:kern w:val="0"/>
           <w:szCs w:val="21"/>
@@ -17,227 +515,10 @@
       </w:pPr>
       <w:r>
         <w:rPr>
-          <w:rFonts w:ascii="Consolas" w:hAnsi="Consolas" w:eastAsia="宋体" w:cs="Consolas"/>
-          <w:color w:val="000000"/>
-          <w:kern w:val="0"/>
-          <w:szCs w:val="21"/>
-          <w:shd w:val="clear" w:color="auto" w:fill="FAFAFA"/>
-        </w:rPr>
-        <w:t>行尸走肉、金蝉脱壳、百里挑一、金玉满堂</w:t>
-      </w:r>
-      <w:r>
-        <w:rPr>
-          <w:rFonts w:hint="eastAsia" w:ascii="Consolas" w:hAnsi="Consolas" w:eastAsia="宋体" w:cs="Consolas"/>
-          <w:color w:val="000000"/>
-          <w:kern w:val="0"/>
-          <w:szCs w:val="21"/>
-          <w:shd w:val="clear" w:color="auto" w:fill="FAFAFA"/>
-          <w:lang w:eastAsia="zh-CN"/>
-        </w:rPr>
-        <w:t>、</w:t>
-      </w:r>
-      <w:r>
-        <w:rPr>
-          <w:rFonts w:hint="eastAsia" w:ascii="Consolas" w:hAnsi="Consolas" w:eastAsia="宋体" w:cs="Consolas"/>
-          <w:color w:val="000000"/>
-          <w:kern w:val="0"/>
-          <w:szCs w:val="21"/>
-          <w:shd w:val="clear" w:color="auto" w:fill="FAFAFA"/>
-          <w:lang w:val="en-US" w:eastAsia="zh-CN"/>
-        </w:rPr>
-        <w:t>金山银山</w:t>
-      </w:r>
-      <w:bookmarkStart w:id="0" w:name="_GoBack"/>
-      <w:bookmarkEnd w:id="0"/>
-    </w:p>
-    <w:p>
-      <w:pPr>
-        <w:widowControl/>
-        <w:jc w:val="left"/>
-        <w:rPr>
-          <w:rFonts w:ascii="Consolas" w:hAnsi="Consolas" w:eastAsia="宋体" w:cs="Consolas"/>
-          <w:color w:val="000000"/>
-          <w:kern w:val="0"/>
-          <w:szCs w:val="21"/>
-          <w:shd w:val="clear" w:color="auto" w:fill="FAFAFA"/>
-        </w:rPr>
-      </w:pPr>
-      <w:r>
-        <w:rPr>
-          <w:rFonts w:ascii="Consolas" w:hAnsi="Consolas" w:eastAsia="宋体" w:cs="Consolas"/>
-          <w:color w:val="000000"/>
-          <w:kern w:val="0"/>
-          <w:szCs w:val="21"/>
-          <w:shd w:val="clear" w:color="auto" w:fill="FAFAFA"/>
-        </w:rPr>
-        <w:t>背水一战、霸王别姬、天上人间、不吐</w:t>
-      </w:r>
-      <w:r>
-        <w:rPr>
-          <w:rFonts w:hint="eastAsia" w:ascii="Consolas" w:hAnsi="Consolas" w:eastAsia="宋体" w:cs="Consolas"/>
-          <w:color w:val="000000"/>
-          <w:kern w:val="0"/>
-          <w:szCs w:val="21"/>
-          <w:shd w:val="clear" w:color="auto" w:fill="FAFAFA"/>
-          <w:lang w:val="en-US" w:eastAsia="zh-CN"/>
-        </w:rPr>
-        <w:t>要</w:t>
-      </w:r>
-      <w:r>
-        <w:rPr>
-          <w:rFonts w:ascii="Consolas" w:hAnsi="Consolas" w:eastAsia="宋体" w:cs="Consolas"/>
-          <w:color w:val="000000"/>
-          <w:kern w:val="0"/>
-          <w:szCs w:val="21"/>
-          <w:shd w:val="clear" w:color="auto" w:fill="FAFAFA"/>
-        </w:rPr>
-        <w:t>快、海阔天空</w:t>
-      </w:r>
-    </w:p>
-    <w:p>
-      <w:pPr>
-        <w:widowControl/>
-        <w:jc w:val="left"/>
-        <w:rPr>
-          <w:rFonts w:ascii="Consolas" w:hAnsi="Consolas" w:eastAsia="宋体" w:cs="Consolas"/>
-          <w:color w:val="000000"/>
-          <w:kern w:val="0"/>
-          <w:szCs w:val="21"/>
-          <w:shd w:val="clear" w:color="auto" w:fill="FAFAFA"/>
-        </w:rPr>
-      </w:pPr>
-      <w:r>
-        <w:rPr>
-          <w:rFonts w:ascii="Consolas" w:hAnsi="Consolas" w:eastAsia="宋体" w:cs="Consolas"/>
-          <w:color w:val="000000"/>
-          <w:kern w:val="0"/>
-          <w:szCs w:val="21"/>
-          <w:shd w:val="clear" w:color="auto" w:fill="FAFAFA"/>
-        </w:rPr>
-        <w:t>情非得已、满腹经纶、兵临城下、春暖花开、插翅难逃</w:t>
-      </w:r>
-    </w:p>
-    <w:p>
-      <w:pPr>
-        <w:widowControl/>
-        <w:jc w:val="left"/>
-        <w:rPr>
-          <w:rFonts w:ascii="Consolas" w:hAnsi="Consolas" w:eastAsia="宋体" w:cs="Consolas"/>
-          <w:color w:val="000000"/>
-          <w:kern w:val="0"/>
-          <w:szCs w:val="21"/>
-          <w:shd w:val="clear" w:color="auto" w:fill="FAFAFA"/>
-        </w:rPr>
-      </w:pPr>
-      <w:r>
-        <w:rPr>
-          <w:rFonts w:ascii="Consolas" w:hAnsi="Consolas" w:eastAsia="宋体" w:cs="Consolas"/>
-          <w:color w:val="000000"/>
-          <w:kern w:val="0"/>
-          <w:szCs w:val="21"/>
-          <w:shd w:val="clear" w:color="auto" w:fill="FAFAFA"/>
-        </w:rPr>
-        <w:t>黄道吉日、天下无双、偷天换日、两小无猜、卧虎藏龙</w:t>
-      </w:r>
-    </w:p>
-    <w:p>
-      <w:pPr>
-        <w:widowControl/>
-        <w:jc w:val="left"/>
-        <w:rPr>
-          <w:rFonts w:ascii="Consolas" w:hAnsi="Consolas" w:eastAsia="宋体" w:cs="Consolas"/>
-          <w:color w:val="000000"/>
-          <w:kern w:val="0"/>
-          <w:szCs w:val="21"/>
-          <w:shd w:val="clear" w:color="auto" w:fill="FAFAFA"/>
-        </w:rPr>
-      </w:pPr>
-      <w:r>
-        <w:rPr>
-          <w:rFonts w:ascii="Consolas" w:hAnsi="Consolas" w:eastAsia="宋体" w:cs="Consolas"/>
-          <w:color w:val="000000"/>
-          <w:kern w:val="0"/>
-          <w:szCs w:val="21"/>
-          <w:shd w:val="clear" w:color="auto" w:fill="FAFAFA"/>
-        </w:rPr>
-        <w:t>珠光宝气、簪缨世族、花花公子、绘声</w:t>
-      </w:r>
-      <w:r>
-        <w:rPr>
-          <w:rFonts w:hint="eastAsia" w:ascii="Consolas" w:hAnsi="Consolas" w:eastAsia="宋体" w:cs="Consolas"/>
-          <w:color w:val="000000"/>
-          <w:kern w:val="0"/>
-          <w:szCs w:val="21"/>
-          <w:shd w:val="clear" w:color="auto" w:fill="FAFAFA"/>
-          <w:lang w:val="en-US" w:eastAsia="zh-CN"/>
-        </w:rPr>
-        <w:t>会</w:t>
-      </w:r>
-      <w:r>
-        <w:rPr>
-          <w:rFonts w:ascii="Consolas" w:hAnsi="Consolas" w:eastAsia="宋体" w:cs="Consolas"/>
-          <w:color w:val="000000"/>
-          <w:kern w:val="0"/>
-          <w:szCs w:val="21"/>
-          <w:shd w:val="clear" w:color="auto" w:fill="FAFAFA"/>
-        </w:rPr>
-        <w:t>影、国色天香</w:t>
-      </w:r>
-    </w:p>
-    <w:p>
-      <w:pPr>
-        <w:widowControl/>
-        <w:jc w:val="left"/>
-        <w:rPr>
-          <w:rFonts w:ascii="Consolas" w:hAnsi="Consolas" w:eastAsia="宋体" w:cs="Consolas"/>
-          <w:color w:val="000000"/>
-          <w:kern w:val="0"/>
-          <w:szCs w:val="21"/>
-          <w:shd w:val="clear" w:color="auto" w:fill="FAFAFA"/>
-        </w:rPr>
-      </w:pPr>
-      <w:r>
-        <w:rPr>
-          <w:rFonts w:ascii="Consolas" w:hAnsi="Consolas" w:eastAsia="宋体" w:cs="Consolas"/>
-          <w:color w:val="000000"/>
-          <w:kern w:val="0"/>
-          <w:szCs w:val="21"/>
-          <w:shd w:val="clear" w:color="auto" w:fill="FAFAFA"/>
-        </w:rPr>
-        <w:t>相亲</w:t>
-      </w:r>
-      <w:r>
-        <w:rPr>
-          <w:rFonts w:hint="eastAsia" w:ascii="Consolas" w:hAnsi="Consolas" w:eastAsia="宋体" w:cs="Consolas"/>
-          <w:color w:val="000000"/>
-          <w:kern w:val="0"/>
-          <w:szCs w:val="21"/>
-          <w:shd w:val="clear" w:color="auto" w:fill="FAFAFA"/>
-          <w:lang w:val="en-US" w:eastAsia="zh-CN"/>
-        </w:rPr>
-        <w:t>不</w:t>
-      </w:r>
-      <w:r>
-        <w:rPr>
-          <w:rFonts w:ascii="Consolas" w:hAnsi="Consolas" w:eastAsia="宋体" w:cs="Consolas"/>
-          <w:color w:val="000000"/>
-          <w:kern w:val="0"/>
-          <w:szCs w:val="21"/>
-          <w:shd w:val="clear" w:color="auto" w:fill="FAFAFA"/>
-        </w:rPr>
-        <w:t>爱、八仙过海、金玉良缘、掌上明珠、皆大欢喜</w:t>
-      </w:r>
-    </w:p>
-    <w:p>
-      <w:r>
-        <w:rPr>
-          <w:rFonts w:ascii="Consolas" w:hAnsi="Consolas" w:eastAsia="宋体" w:cs="Consolas"/>
-          <w:color w:val="000000"/>
-          <w:kern w:val="0"/>
-          <w:szCs w:val="21"/>
-          <w:shd w:val="clear" w:color="auto" w:fill="FAFAFA"/>
-        </w:rPr>
-        <w:t>浩浩荡荡、平平安安、秀秀气气、斯斯文文、高高兴兴</w:t>
+          <w:rFonts w:hint="eastAsia"/>
+          <w:lang w:val="en-US" w:eastAsia="zh-CN"/>
+        </w:rPr>
+        <w:t xml:space="preserve">郁郁苍苍 世世代代 歪歪斜斜 浩浩荡荡 恍恍惚惚 勤勤恳恳 确确实实 </w:t>
       </w:r>
     </w:p>
     <w:sectPr>

</xml_diff>